<commit_message>
update scripts; separate Lattice and PSF calibration
</commit_message>
<xml_diff>
--- a/docs/Instruction_for_setting_up_Acquisition.docx
+++ b/docs/Instruction_for_setting_up_Acquisition.docx
@@ -1,14 +1,19 @@
 
 <file path=word/document.xml><?xml version="1.0" encoding="utf-8"?>
-<w:document xmlns:wpc="http://schemas.microsoft.com/office/word/2010/wordprocessingCanvas" xmlns:cx="http://schemas.microsoft.com/office/drawing/2014/chartex" xmlns:cx1="http://schemas.microsoft.com/office/drawing/2015/9/8/chartex" xmlns:cx2="http://schemas.microsoft.com/office/drawing/2015/10/21/chartex" xmlns:cx3="http://schemas.microsoft.com/office/drawing/2016/5/9/chartex" xmlns:cx4="http://schemas.microsoft.com/office/drawing/2016/5/10/chartex" xmlns:cx5="http://schemas.microsoft.com/office/drawing/2016/5/11/chartex" xmlns:cx6="http://schemas.microsoft.com/office/drawing/2016/5/12/chartex" xmlns:cx7="http://schemas.microsoft.com/office/drawing/2016/5/13/chartex" xmlns:cx8="http://schemas.microsoft.com/office/drawing/2016/5/14/chartex" xmlns:mc="http://schemas.openxmlformats.org/markup-compatibility/2006" xmlns:aink="http://schemas.microsoft.com/office/drawing/2016/ink" xmlns:am3d="http://schemas.microsoft.com/office/drawing/2017/model3d" xmlns:o="urn:schemas-microsoft-com:office:office" xmlns:oel="http://schemas.microsoft.com/office/2019/extlst" xmlns:r="http://schemas.openxmlformats.org/officeDocument/2006/relationships" xmlns:m="http://schemas.openxmlformats.org/officeDocument/2006/math" xmlns:v="urn:schemas-microsoft-com:vml" xmlns:wp14="http://schemas.microsoft.com/office/word/2010/wordprocessingDrawing" xmlns:wp="http://schemas.openxmlformats.org/drawingml/2006/wordprocessingDrawing" xmlns:w10="urn:schemas-microsoft-com:office:word" xmlns:w="http://schemas.openxmlformats.org/wordprocessingml/2006/main" xmlns:w14="http://schemas.microsoft.com/office/word/2010/wordml" xmlns:w15="http://schemas.microsoft.com/office/word/2012/wordml" xmlns:w16cex="http://schemas.microsoft.com/office/word/2018/wordml/cex" xmlns:w16cid="http://schemas.microsoft.com/office/word/2016/wordml/cid" xmlns:w16="http://schemas.microsoft.com/office/word/2018/wordml" xmlns:w16sdtdh="http://schemas.microsoft.com/office/word/2020/wordml/sdtdatahash" xmlns:w16se="http://schemas.microsoft.com/office/word/2015/wordml/symex" xmlns:wpg="http://schemas.microsoft.com/office/word/2010/wordprocessingGroup" xmlns:wpi="http://schemas.microsoft.com/office/word/2010/wordprocessingInk" xmlns:wne="http://schemas.microsoft.com/office/word/2006/wordml" xmlns:wps="http://schemas.microsoft.com/office/word/2010/wordprocessingShape" mc:Ignorable="w14 w15 w16se w16cid w16 w16cex w16sdtdh wp14">
+<w:document xmlns:wpc="http://schemas.microsoft.com/office/word/2010/wordprocessingCanvas" xmlns:cx="http://schemas.microsoft.com/office/drawing/2014/chartex" xmlns:cx1="http://schemas.microsoft.com/office/drawing/2015/9/8/chartex" xmlns:cx2="http://schemas.microsoft.com/office/drawing/2015/10/21/chartex" xmlns:cx3="http://schemas.microsoft.com/office/drawing/2016/5/9/chartex" xmlns:cx4="http://schemas.microsoft.com/office/drawing/2016/5/10/chartex" xmlns:cx5="http://schemas.microsoft.com/office/drawing/2016/5/11/chartex" xmlns:cx6="http://schemas.microsoft.com/office/drawing/2016/5/12/chartex" xmlns:cx7="http://schemas.microsoft.com/office/drawing/2016/5/13/chartex" xmlns:cx8="http://schemas.microsoft.com/office/drawing/2016/5/14/chartex" xmlns:mc="http://schemas.openxmlformats.org/markup-compatibility/2006" xmlns:aink="http://schemas.microsoft.com/office/drawing/2016/ink" xmlns:am3d="http://schemas.microsoft.com/office/drawing/2017/model3d" xmlns:o="urn:schemas-microsoft-com:office:office" xmlns:oel="http://schemas.microsoft.com/office/2019/extlst" xmlns:r="http://schemas.openxmlformats.org/officeDocument/2006/relationships" xmlns:m="http://schemas.openxmlformats.org/officeDocument/2006/math" xmlns:v="urn:schemas-microsoft-com:vml" xmlns:wp14="http://schemas.microsoft.com/office/word/2010/wordprocessingDrawing" xmlns:wp="http://schemas.openxmlformats.org/drawingml/2006/wordprocessingDrawing" xmlns:w10="urn:schemas-microsoft-com:office:word" xmlns:w="http://schemas.openxmlformats.org/wordprocessingml/2006/main" xmlns:w14="http://schemas.microsoft.com/office/word/2010/wordml" xmlns:w15="http://schemas.microsoft.com/office/word/2012/wordml" xmlns:w16cex="http://schemas.microsoft.com/office/word/2018/wordml/cex" xmlns:w16cid="http://schemas.microsoft.com/office/word/2016/wordml/cid" xmlns:w16="http://schemas.microsoft.com/office/word/2018/wordml" xmlns:w16du="http://schemas.microsoft.com/office/word/2023/wordml/word16du" xmlns:w16sdtdh="http://schemas.microsoft.com/office/word/2020/wordml/sdtdatahash" xmlns:w16se="http://schemas.microsoft.com/office/word/2015/wordml/symex" xmlns:wpg="http://schemas.microsoft.com/office/word/2010/wordprocessingGroup" xmlns:wpi="http://schemas.microsoft.com/office/word/2010/wordprocessingInk" xmlns:wne="http://schemas.microsoft.com/office/word/2006/wordml" xmlns:wps="http://schemas.microsoft.com/office/word/2010/wordprocessingShape" mc:Ignorable="w14 w15 w16se w16cid w16 w16cex w16sdtdh w16du wp14">
   <w:body>
     <w:p>
       <w:pPr>
         <w:pStyle w:val="Title"/>
       </w:pPr>
       <w:r>
-        <w:t>Instruction for Setting Up SequenceTable</w:t>
-      </w:r>
+        <w:t xml:space="preserve">Instruction for Setting Up </w:t>
+      </w:r>
+      <w:proofErr w:type="spellStart"/>
+      <w:r>
+        <w:t>SequenceTable</w:t>
+      </w:r>
+      <w:proofErr w:type="spellEnd"/>
     </w:p>
     <w:p/>
     <w:p>
@@ -46,6 +51,7 @@
       <w:r>
         <w:t xml:space="preserve">a </w:t>
       </w:r>
+      <w:proofErr w:type="spellStart"/>
       <w:r>
         <w:rPr>
           <w:i/>
@@ -53,6 +59,7 @@
         </w:rPr>
         <w:t>SequenceTable</w:t>
       </w:r>
+      <w:proofErr w:type="spellEnd"/>
       <w:r>
         <w:t xml:space="preserve">. </w:t>
       </w:r>
@@ -110,7 +117,15 @@
     <w:p/>
     <w:p>
       <w:r>
-        <w:t>Additional to the SeuqenceTable, there are a few parameters to control the acquisition behaviors</w:t>
+        <w:t xml:space="preserve">Additional to the </w:t>
+      </w:r>
+      <w:proofErr w:type="spellStart"/>
+      <w:r>
+        <w:t>SeuqenceTable</w:t>
+      </w:r>
+      <w:proofErr w:type="spellEnd"/>
+      <w:r>
+        <w:t>, there are a few parameters to control the acquisition behaviors</w:t>
       </w:r>
       <w:r>
         <w:t>.</w:t>
@@ -186,8 +201,19 @@
           <w:szCs w:val="36"/>
         </w:rPr>
         <w:lastRenderedPageBreak/>
-        <w:t>Configure SequenceTable</w:t>
-      </w:r>
+        <w:t xml:space="preserve">Configure </w:t>
+      </w:r>
+      <w:proofErr w:type="spellStart"/>
+      <w:r>
+        <w:rPr>
+          <w:b/>
+          <w:bCs/>
+          <w:sz w:val="36"/>
+          <w:szCs w:val="36"/>
+        </w:rPr>
+        <w:t>SequenceTable</w:t>
+      </w:r>
+      <w:proofErr w:type="spellEnd"/>
     </w:p>
     <w:p>
       <w:pPr>
@@ -210,7 +236,15 @@
         <w:t xml:space="preserve"> </w:t>
       </w:r>
       <w:r>
-        <w:t>is a single row in the SequenceTable.</w:t>
+        <w:t xml:space="preserve">is a single row in the </w:t>
+      </w:r>
+      <w:proofErr w:type="spellStart"/>
+      <w:r>
+        <w:t>SequenceTable</w:t>
+      </w:r>
+      <w:proofErr w:type="spellEnd"/>
+      <w:r>
+        <w:t>.</w:t>
       </w:r>
       <w:r>
         <w:t xml:space="preserve"> To define a step</w:t>
@@ -219,7 +253,15 @@
         <w:t xml:space="preserve">, </w:t>
       </w:r>
       <w:r>
-        <w:t>one need to specify 4 varaibles:</w:t>
+        <w:t xml:space="preserve">one need to specify 4 </w:t>
+      </w:r>
+      <w:proofErr w:type="spellStart"/>
+      <w:r>
+        <w:t>varaibles</w:t>
+      </w:r>
+      <w:proofErr w:type="spellEnd"/>
+      <w:r>
+        <w:t>:</w:t>
       </w:r>
     </w:p>
     <w:p>
@@ -305,23 +347,19 @@
           <w:numId w:val="1"/>
         </w:numPr>
         <w:spacing w:after="40"/>
+      </w:pPr>
+      <w:r>
         <w:rPr>
           <w:b/>
           <w:bCs/>
         </w:rPr>
-      </w:pPr>
+        <w:t>Label</w:t>
+      </w:r>
       <w:r>
         <w:rPr>
           <w:b/>
           <w:bCs/>
         </w:rPr>
-        <w:t>Label</w:t>
-      </w:r>
-      <w:r>
-        <w:rPr>
-          <w:b/>
-          <w:bCs/>
-        </w:rPr>
         <w:t xml:space="preserve">: </w:t>
       </w:r>
       <w:r>
@@ -332,6 +370,12 @@
       </w:r>
       <w:r>
         <w:t>tring, the label of the image</w:t>
+      </w:r>
+      <w:r>
+        <w:t>,</w:t>
+      </w:r>
+      <w:r>
+        <w:t xml:space="preserve"> to distinguish two images taken by the same camera</w:t>
       </w:r>
     </w:p>
     <w:p>
@@ -344,20 +388,28 @@
         <w:spacing w:after="40"/>
       </w:pPr>
       <w:r>
-        <w:t>The purpose is to distinguish two images taken by the same camera</w:t>
-      </w:r>
-    </w:p>
-    <w:p>
-      <w:pPr>
-        <w:pStyle w:val="ListParagraph"/>
-        <w:numPr>
-          <w:ilvl w:val="1"/>
-          <w:numId w:val="1"/>
-        </w:numPr>
-        <w:spacing w:after="40"/>
-      </w:pPr>
-      <w:r>
-        <w:t>Can be set to anything except for blank string ""</w:t>
+        <w:t xml:space="preserve">Format is </w:t>
+      </w:r>
+      <w:r>
+        <w:t>‘&lt;name&gt;_&lt;wavelength&gt;’</w:t>
+      </w:r>
+      <w:r>
+        <w:t>, where n</w:t>
+      </w:r>
+      <w:r>
+        <w:t xml:space="preserve">ame </w:t>
+      </w:r>
+      <w:r>
+        <w:t>cannot</w:t>
+      </w:r>
+      <w:r>
+        <w:t xml:space="preserve"> be blank string “”. If not specified, wavelength is assumed to be 852 (nm).</w:t>
+      </w:r>
+      <w:r>
+        <w:t xml:space="preserve"> Example is ‘Image’, </w:t>
+      </w:r>
+      <w:r>
+        <w:t>‘Pattern_532’, ‘Lattice_935’</w:t>
       </w:r>
     </w:p>
     <w:p>
@@ -404,12 +456,14 @@
       <w:r>
         <w:t xml:space="preserve">, </w:t>
       </w:r>
+      <w:proofErr w:type="spellStart"/>
       <w:r>
         <w:rPr>
           <w:color w:val="FF0000"/>
         </w:rPr>
         <w:t>Start+Acquire</w:t>
       </w:r>
+      <w:proofErr w:type="spellEnd"/>
       <w:r>
         <w:t xml:space="preserve">, </w:t>
       </w:r>
@@ -650,12 +704,14 @@
       <w:r>
         <w:t>"</w:t>
       </w:r>
+      <w:proofErr w:type="spellStart"/>
       <w:r>
         <w:rPr>
           <w:color w:val="FF0000"/>
         </w:rPr>
         <w:t>Start+Acquire</w:t>
       </w:r>
+      <w:proofErr w:type="spellEnd"/>
       <w:r>
         <w:t>"</w:t>
       </w:r>
@@ -823,6 +879,7 @@
       <w:r>
         <w:t xml:space="preserve"> </w:t>
       </w:r>
+      <w:proofErr w:type="spellStart"/>
       <w:r>
         <w:rPr>
           <w:rFonts w:ascii="Candara" w:hAnsi="Candara"/>
@@ -830,6 +887,7 @@
         </w:rPr>
         <w:t>Camera.startAcqusition</w:t>
       </w:r>
+      <w:proofErr w:type="spellEnd"/>
       <w:r>
         <w:t xml:space="preserve"> </w:t>
       </w:r>
@@ -840,8 +898,16 @@
         <w:rPr>
           <w:rFonts w:ascii="Candara" w:hAnsi="Candara"/>
         </w:rPr>
-        <w:t>/core/camera/Camera.m</w:t>
-      </w:r>
+        <w:t>/core/camera/</w:t>
+      </w:r>
+      <w:proofErr w:type="spellStart"/>
+      <w:r>
+        <w:rPr>
+          <w:rFonts w:ascii="Candara" w:hAnsi="Candara"/>
+        </w:rPr>
+        <w:t>Camera.m</w:t>
+      </w:r>
+      <w:proofErr w:type="spellEnd"/>
     </w:p>
     <w:p>
       <w:pPr>
@@ -864,12 +930,14 @@
       <w:r>
         <w:t>"/"</w:t>
       </w:r>
+      <w:proofErr w:type="spellStart"/>
       <w:r>
         <w:rPr>
           <w:color w:val="FF0000"/>
         </w:rPr>
         <w:t>Start+Acquire</w:t>
       </w:r>
+      <w:proofErr w:type="spellEnd"/>
       <w:r>
         <w:t xml:space="preserve">", </w:t>
       </w:r>
@@ -950,6 +1018,7 @@
       <w:r>
         <w:t xml:space="preserve"> are defined in class </w:t>
       </w:r>
+      <w:proofErr w:type="spellStart"/>
       <w:r>
         <w:rPr>
           <w:rFonts w:ascii="Candara" w:hAnsi="Candara"/>
@@ -957,6 +1026,7 @@
         </w:rPr>
         <w:t>Camera.acquire</w:t>
       </w:r>
+      <w:proofErr w:type="spellEnd"/>
       <w:r>
         <w:rPr>
           <w:color w:val="ED7D31" w:themeColor="accent2"/>
@@ -970,8 +1040,16 @@
         <w:rPr>
           <w:rFonts w:ascii="Candara" w:hAnsi="Candara"/>
         </w:rPr>
-        <w:t>/core/camera/Camera.m</w:t>
-      </w:r>
+        <w:t>/core/camera/</w:t>
+      </w:r>
+      <w:proofErr w:type="spellStart"/>
+      <w:r>
+        <w:rPr>
+          <w:rFonts w:ascii="Candara" w:hAnsi="Candara"/>
+        </w:rPr>
+        <w:t>Camera.m</w:t>
+      </w:r>
+      <w:proofErr w:type="spellEnd"/>
     </w:p>
     <w:p>
       <w:pPr>
@@ -1000,6 +1078,7 @@
       <w:r>
         <w:t xml:space="preserve"> are defined in class </w:t>
       </w:r>
+      <w:proofErr w:type="spellStart"/>
       <w:r>
         <w:rPr>
           <w:rFonts w:ascii="Candara" w:hAnsi="Candara"/>
@@ -1007,6 +1086,7 @@
         </w:rPr>
         <w:t>Preprocessor.process</w:t>
       </w:r>
+      <w:proofErr w:type="spellEnd"/>
       <w:r>
         <w:rPr>
           <w:color w:val="ED7D31" w:themeColor="accent2"/>
@@ -1020,8 +1100,16 @@
         <w:rPr>
           <w:rFonts w:ascii="Candara" w:hAnsi="Candara"/>
         </w:rPr>
-        <w:t>/core/preprocess/Preprocessor.m</w:t>
-      </w:r>
+        <w:t>/core/preprocess/</w:t>
+      </w:r>
+      <w:proofErr w:type="spellStart"/>
+      <w:r>
+        <w:rPr>
+          <w:rFonts w:ascii="Candara" w:hAnsi="Candara"/>
+        </w:rPr>
+        <w:t>Preprocessor.m</w:t>
+      </w:r>
+      <w:proofErr w:type="spellEnd"/>
     </w:p>
     <w:p>
       <w:pPr>
@@ -1035,12 +1123,14 @@
       <w:r>
         <w:t>For “</w:t>
       </w:r>
+      <w:proofErr w:type="spellStart"/>
       <w:r>
         <w:rPr>
           <w:color w:val="FF0000"/>
         </w:rPr>
         <w:t>Start+Acquire</w:t>
       </w:r>
+      <w:proofErr w:type="spellEnd"/>
       <w:r>
         <w:t>”, available identifiers are {</w:t>
       </w:r>
@@ -1091,7 +1181,15 @@
         <w:t>“</w:t>
       </w:r>
       <w:r>
-        <w:t xml:space="preserve">Start, verbose=1, Acquire, min_wait=1, Preprocess, </w:t>
+        <w:t xml:space="preserve">Start, verbose=1, Acquire, </w:t>
+      </w:r>
+      <w:proofErr w:type="spellStart"/>
+      <w:r>
+        <w:t>min_wait</w:t>
+      </w:r>
+      <w:proofErr w:type="spellEnd"/>
+      <w:r>
+        <w:t xml:space="preserve">=1, Preprocess, </w:t>
       </w:r>
       <w:r>
         <w:t>verbose=1</w:t>
@@ -1165,6 +1263,7 @@
       <w:r>
         <w:t xml:space="preserve">analysis processes are defined in class </w:t>
       </w:r>
+      <w:proofErr w:type="spellStart"/>
       <w:r>
         <w:rPr>
           <w:rFonts w:ascii="Candara" w:hAnsi="Candara"/>
@@ -1172,6 +1271,7 @@
         </w:rPr>
         <w:t>AnalysisRegistry</w:t>
       </w:r>
+      <w:proofErr w:type="spellEnd"/>
       <w:r>
         <w:t xml:space="preserve"> under </w:t>
       </w:r>
@@ -1180,8 +1280,17 @@
           <w:rFonts w:ascii="Candara" w:hAnsi="Candara"/>
           <w:color w:val="ED7D31" w:themeColor="accent2"/>
         </w:rPr>
-        <w:t>/core/analysis/AnalysisRegistry.m</w:t>
-      </w:r>
+        <w:t>/core/analysis/</w:t>
+      </w:r>
+      <w:proofErr w:type="spellStart"/>
+      <w:r>
+        <w:rPr>
+          <w:rFonts w:ascii="Candara" w:hAnsi="Candara"/>
+          <w:color w:val="ED7D31" w:themeColor="accent2"/>
+        </w:rPr>
+        <w:t>AnalysisRegistry.m</w:t>
+      </w:r>
+      <w:proofErr w:type="spellEnd"/>
     </w:p>
     <w:p>
       <w:pPr>
@@ -1234,7 +1343,23 @@
           <w:b/>
           <w:bCs/>
         </w:rPr>
-        <w:t>Number of Acq. (images):</w:t>
+        <w:t xml:space="preserve">Number of </w:t>
+      </w:r>
+      <w:proofErr w:type="spellStart"/>
+      <w:r>
+        <w:rPr>
+          <w:b/>
+          <w:bCs/>
+        </w:rPr>
+        <w:t>Acq</w:t>
+      </w:r>
+      <w:proofErr w:type="spellEnd"/>
+      <w:r>
+        <w:rPr>
+          <w:b/>
+          <w:bCs/>
+        </w:rPr>
+        <w:t>. (images):</w:t>
       </w:r>
       <w:r>
         <w:t xml:space="preserve"> control the storage space for raw images, the raw images generated by this number of full sequence run will be kept in memory</w:t>
@@ -1257,10 +1382,34 @@
           <w:b/>
           <w:bCs/>
         </w:rPr>
-        <w:t>Number of Acq. (Statistics)</w:t>
-      </w:r>
-      <w:r>
-        <w:t>: control the storage space for analysis results, because the analysis usually gives only a few numbers, this number can be much larger than "Number of Acq. (images)" while still taking much smaller storage space</w:t>
+        <w:t xml:space="preserve">Number of </w:t>
+      </w:r>
+      <w:proofErr w:type="spellStart"/>
+      <w:r>
+        <w:rPr>
+          <w:b/>
+          <w:bCs/>
+        </w:rPr>
+        <w:t>Acq</w:t>
+      </w:r>
+      <w:proofErr w:type="spellEnd"/>
+      <w:r>
+        <w:rPr>
+          <w:b/>
+          <w:bCs/>
+        </w:rPr>
+        <w:t>. (Statistics)</w:t>
+      </w:r>
+      <w:r>
+        <w:t xml:space="preserve">: control the storage space for analysis results, because the analysis usually gives only a few numbers, this number can be much larger than "Number of </w:t>
+      </w:r>
+      <w:proofErr w:type="spellStart"/>
+      <w:r>
+        <w:t>Acq</w:t>
+      </w:r>
+      <w:proofErr w:type="spellEnd"/>
+      <w:r>
+        <w:t>. (images)" while still taking much smaller storage space</w:t>
       </w:r>
       <w:r>
         <w:t>.</w:t>
@@ -1392,7 +1541,7 @@
 </file>
 
 <file path=word/numbering.xml><?xml version="1.0" encoding="utf-8"?>
-<w:numbering xmlns:wpc="http://schemas.microsoft.com/office/word/2010/wordprocessingCanvas" xmlns:cx="http://schemas.microsoft.com/office/drawing/2014/chartex" xmlns:cx1="http://schemas.microsoft.com/office/drawing/2015/9/8/chartex" xmlns:cx2="http://schemas.microsoft.com/office/drawing/2015/10/21/chartex" xmlns:cx3="http://schemas.microsoft.com/office/drawing/2016/5/9/chartex" xmlns:cx4="http://schemas.microsoft.com/office/drawing/2016/5/10/chartex" xmlns:cx5="http://schemas.microsoft.com/office/drawing/2016/5/11/chartex" xmlns:cx6="http://schemas.microsoft.com/office/drawing/2016/5/12/chartex" xmlns:cx7="http://schemas.microsoft.com/office/drawing/2016/5/13/chartex" xmlns:cx8="http://schemas.microsoft.com/office/drawing/2016/5/14/chartex" xmlns:mc="http://schemas.openxmlformats.org/markup-compatibility/2006" xmlns:aink="http://schemas.microsoft.com/office/drawing/2016/ink" xmlns:am3d="http://schemas.microsoft.com/office/drawing/2017/model3d" xmlns:o="urn:schemas-microsoft-com:office:office" xmlns:oel="http://schemas.microsoft.com/office/2019/extlst" xmlns:r="http://schemas.openxmlformats.org/officeDocument/2006/relationships" xmlns:m="http://schemas.openxmlformats.org/officeDocument/2006/math" xmlns:v="urn:schemas-microsoft-com:vml" xmlns:wp14="http://schemas.microsoft.com/office/word/2010/wordprocessingDrawing" xmlns:wp="http://schemas.openxmlformats.org/drawingml/2006/wordprocessingDrawing" xmlns:w10="urn:schemas-microsoft-com:office:word" xmlns:w="http://schemas.openxmlformats.org/wordprocessingml/2006/main" xmlns:w14="http://schemas.microsoft.com/office/word/2010/wordml" xmlns:w15="http://schemas.microsoft.com/office/word/2012/wordml" xmlns:w16cex="http://schemas.microsoft.com/office/word/2018/wordml/cex" xmlns:w16cid="http://schemas.microsoft.com/office/word/2016/wordml/cid" xmlns:w16="http://schemas.microsoft.com/office/word/2018/wordml" xmlns:w16sdtdh="http://schemas.microsoft.com/office/word/2020/wordml/sdtdatahash" xmlns:w16se="http://schemas.microsoft.com/office/word/2015/wordml/symex" xmlns:wpg="http://schemas.microsoft.com/office/word/2010/wordprocessingGroup" xmlns:wpi="http://schemas.microsoft.com/office/word/2010/wordprocessingInk" xmlns:wne="http://schemas.microsoft.com/office/word/2006/wordml" xmlns:wps="http://schemas.microsoft.com/office/word/2010/wordprocessingShape" mc:Ignorable="w14 w15 w16se w16cid w16 w16cex w16sdtdh wp14">
+<w:numbering xmlns:wpc="http://schemas.microsoft.com/office/word/2010/wordprocessingCanvas" xmlns:cx="http://schemas.microsoft.com/office/drawing/2014/chartex" xmlns:cx1="http://schemas.microsoft.com/office/drawing/2015/9/8/chartex" xmlns:cx2="http://schemas.microsoft.com/office/drawing/2015/10/21/chartex" xmlns:cx3="http://schemas.microsoft.com/office/drawing/2016/5/9/chartex" xmlns:cx4="http://schemas.microsoft.com/office/drawing/2016/5/10/chartex" xmlns:cx5="http://schemas.microsoft.com/office/drawing/2016/5/11/chartex" xmlns:cx6="http://schemas.microsoft.com/office/drawing/2016/5/12/chartex" xmlns:cx7="http://schemas.microsoft.com/office/drawing/2016/5/13/chartex" xmlns:cx8="http://schemas.microsoft.com/office/drawing/2016/5/14/chartex" xmlns:mc="http://schemas.openxmlformats.org/markup-compatibility/2006" xmlns:aink="http://schemas.microsoft.com/office/drawing/2016/ink" xmlns:am3d="http://schemas.microsoft.com/office/drawing/2017/model3d" xmlns:o="urn:schemas-microsoft-com:office:office" xmlns:oel="http://schemas.microsoft.com/office/2019/extlst" xmlns:r="http://schemas.openxmlformats.org/officeDocument/2006/relationships" xmlns:m="http://schemas.openxmlformats.org/officeDocument/2006/math" xmlns:v="urn:schemas-microsoft-com:vml" xmlns:wp14="http://schemas.microsoft.com/office/word/2010/wordprocessingDrawing" xmlns:wp="http://schemas.openxmlformats.org/drawingml/2006/wordprocessingDrawing" xmlns:w10="urn:schemas-microsoft-com:office:word" xmlns:w="http://schemas.openxmlformats.org/wordprocessingml/2006/main" xmlns:w14="http://schemas.microsoft.com/office/word/2010/wordml" xmlns:w15="http://schemas.microsoft.com/office/word/2012/wordml" xmlns:w16cex="http://schemas.microsoft.com/office/word/2018/wordml/cex" xmlns:w16cid="http://schemas.microsoft.com/office/word/2016/wordml/cid" xmlns:w16="http://schemas.microsoft.com/office/word/2018/wordml" xmlns:w16du="http://schemas.microsoft.com/office/word/2023/wordml/word16du" xmlns:w16sdtdh="http://schemas.microsoft.com/office/word/2020/wordml/sdtdatahash" xmlns:w16se="http://schemas.microsoft.com/office/word/2015/wordml/symex" xmlns:wpg="http://schemas.microsoft.com/office/word/2010/wordprocessingGroup" xmlns:wpi="http://schemas.microsoft.com/office/word/2010/wordprocessingInk" xmlns:wne="http://schemas.microsoft.com/office/word/2006/wordml" xmlns:wps="http://schemas.microsoft.com/office/word/2010/wordprocessingShape" mc:Ignorable="w14 w15 w16se w16cid w16 w16cex w16sdtdh w16du wp14">
   <w:abstractNum w:abstractNumId="0" w15:restartNumberingAfterBreak="0">
     <w:nsid w:val="075276C4"/>
     <w:multiLevelType w:val="hybridMultilevel"/>
@@ -2440,7 +2589,7 @@
 </file>
 
 <file path=word/styles.xml><?xml version="1.0" encoding="utf-8"?>
-<w:styles xmlns:mc="http://schemas.openxmlformats.org/markup-compatibility/2006" xmlns:r="http://schemas.openxmlformats.org/officeDocument/2006/relationships" xmlns:w="http://schemas.openxmlformats.org/wordprocessingml/2006/main" xmlns:w14="http://schemas.microsoft.com/office/word/2010/wordml" xmlns:w15="http://schemas.microsoft.com/office/word/2012/wordml" xmlns:w16cex="http://schemas.microsoft.com/office/word/2018/wordml/cex" xmlns:w16cid="http://schemas.microsoft.com/office/word/2016/wordml/cid" xmlns:w16="http://schemas.microsoft.com/office/word/2018/wordml" xmlns:w16sdtdh="http://schemas.microsoft.com/office/word/2020/wordml/sdtdatahash" xmlns:w16se="http://schemas.microsoft.com/office/word/2015/wordml/symex" mc:Ignorable="w14 w15 w16se w16cid w16 w16cex w16sdtdh">
+<w:styles xmlns:mc="http://schemas.openxmlformats.org/markup-compatibility/2006" xmlns:r="http://schemas.openxmlformats.org/officeDocument/2006/relationships" xmlns:w="http://schemas.openxmlformats.org/wordprocessingml/2006/main" xmlns:w14="http://schemas.microsoft.com/office/word/2010/wordml" xmlns:w15="http://schemas.microsoft.com/office/word/2012/wordml" xmlns:w16cex="http://schemas.microsoft.com/office/word/2018/wordml/cex" xmlns:w16cid="http://schemas.microsoft.com/office/word/2016/wordml/cid" xmlns:w16="http://schemas.microsoft.com/office/word/2018/wordml" xmlns:w16du="http://schemas.microsoft.com/office/word/2023/wordml/word16du" xmlns:w16sdtdh="http://schemas.microsoft.com/office/word/2020/wordml/sdtdatahash" xmlns:w16se="http://schemas.microsoft.com/office/word/2015/wordml/symex" mc:Ignorable="w14 w15 w16se w16cid w16 w16cex w16sdtdh w16du">
   <w:docDefaults>
     <w:rPrDefault>
       <w:rPr>

</xml_diff>